<commit_message>
Actions to stop doing (1)
</commit_message>
<xml_diff>
--- a/Sprint Report Document.docx
+++ b/Sprint Report Document.docx
@@ -96,8 +96,6 @@
         </w:rPr>
         <w:t xml:space="preserve">} </w:t>
       </w:r>
-      <w:bookmarkStart w:id="0" w:name="_GoBack"/>
-      <w:bookmarkEnd w:id="0"/>
     </w:p>
     <w:p>
       <w:pPr>
@@ -906,8 +904,28 @@
           <w:rFonts w:asciiTheme="majorBidi" w:hAnsiTheme="majorBidi" w:cstheme="majorBidi"/>
           <w:sz w:val="24"/>
           <w:szCs w:val="24"/>
-        </w:rPr>
-        <w:t xml:space="preserve">These are the activities or actions the team determined they should stop doing. This is the answer to the question, "What things should we stop doing?" The items should take the form of a brief description of what the team wants to stop doing, followed by a brief explanation. If there are no items, this section should describe why the team is completely satisfied with their current process. </w:t>
+          <w:highlight w:val="yellow"/>
+        </w:rPr>
+        <w:t>These are the activities or actions the team determined they should stop doing. This is the answer to the question, "What things should we stop doing?" The items should take the form of a brief description of what the team wants to stop doing, followed by a brief explanation. If there are no items, this section should describe why the team is completely satisfied with th</w:t>
+      </w:r>
+      <w:bookmarkStart w:id="0" w:name="_GoBack"/>
+      <w:bookmarkEnd w:id="0"/>
+      <w:r>
+        <w:rPr>
+          <w:rFonts w:asciiTheme="majorBidi" w:hAnsiTheme="majorBidi" w:cstheme="majorBidi"/>
+          <w:sz w:val="24"/>
+          <w:szCs w:val="24"/>
+          <w:highlight w:val="yellow"/>
+        </w:rPr>
+        <w:t>eir current process.</w:t>
+      </w:r>
+      <w:r>
+        <w:rPr>
+          <w:rFonts w:asciiTheme="majorBidi" w:hAnsiTheme="majorBidi" w:cstheme="majorBidi"/>
+          <w:sz w:val="24"/>
+          <w:szCs w:val="24"/>
+        </w:rPr>
+        <w:t xml:space="preserve"> </w:t>
       </w:r>
     </w:p>
     <w:p>
@@ -925,6 +943,7 @@
           <w:b/>
           <w:sz w:val="24"/>
           <w:szCs w:val="24"/>
+          <w:highlight w:val="yellow"/>
         </w:rPr>
         <w:t>Examples:</w:t>
       </w:r>
@@ -933,12 +952,205 @@
           <w:rFonts w:asciiTheme="majorBidi" w:hAnsiTheme="majorBidi" w:cstheme="majorBidi"/>
           <w:sz w:val="24"/>
           <w:szCs w:val="24"/>
+          <w:highlight w:val="yellow"/>
         </w:rPr>
         <w:t xml:space="preserve"> The team should stop holding daily scrum meetings at 7am in the morning, because nobody can make that meeting time. The team should stop allowing daily scrum meetings to go over 15 minutes, because the meetings are less effective that way.</w:t>
       </w:r>
     </w:p>
     <w:p>
       <w:pPr>
+        <w:pStyle w:val="ListParagraph"/>
+        <w:numPr>
+          <w:ilvl w:val="0"/>
+          <w:numId w:val="1"/>
+        </w:numPr>
+        <w:spacing w:line="240" w:lineRule="auto"/>
+        <w:rPr>
+          <w:rFonts w:asciiTheme="majorBidi" w:hAnsiTheme="majorBidi" w:cstheme="majorBidi"/>
+          <w:sz w:val="24"/>
+          <w:szCs w:val="24"/>
+        </w:rPr>
+      </w:pPr>
+      <w:r>
+        <w:rPr>
+          <w:rFonts w:asciiTheme="majorBidi" w:hAnsiTheme="majorBidi" w:cstheme="majorBidi"/>
+          <w:sz w:val="24"/>
+          <w:szCs w:val="24"/>
+        </w:rPr>
+        <w:t xml:space="preserve">The team should stop </w:t>
+      </w:r>
+      <w:r>
+        <w:rPr>
+          <w:rFonts w:asciiTheme="majorBidi" w:hAnsiTheme="majorBidi" w:cstheme="majorBidi"/>
+          <w:sz w:val="24"/>
+          <w:szCs w:val="24"/>
+        </w:rPr>
+        <w:t>assigning</w:t>
+      </w:r>
+      <w:r>
+        <w:rPr>
+          <w:rFonts w:asciiTheme="majorBidi" w:hAnsiTheme="majorBidi" w:cstheme="majorBidi"/>
+          <w:sz w:val="24"/>
+          <w:szCs w:val="24"/>
+        </w:rPr>
+        <w:t xml:space="preserve"> </w:t>
+      </w:r>
+      <w:r>
+        <w:rPr>
+          <w:rFonts w:asciiTheme="majorBidi" w:hAnsiTheme="majorBidi" w:cstheme="majorBidi"/>
+          <w:sz w:val="24"/>
+          <w:szCs w:val="24"/>
+        </w:rPr>
+        <w:t>many</w:t>
+      </w:r>
+      <w:r>
+        <w:rPr>
+          <w:rFonts w:asciiTheme="majorBidi" w:hAnsiTheme="majorBidi" w:cstheme="majorBidi"/>
+          <w:sz w:val="24"/>
+          <w:szCs w:val="24"/>
+        </w:rPr>
+        <w:t xml:space="preserve"> </w:t>
+      </w:r>
+      <w:r>
+        <w:rPr>
+          <w:rFonts w:asciiTheme="majorBidi" w:hAnsiTheme="majorBidi" w:cstheme="majorBidi"/>
+          <w:sz w:val="24"/>
+          <w:szCs w:val="24"/>
+        </w:rPr>
+        <w:t>user stories in the sprint</w:t>
+      </w:r>
+      <w:r>
+        <w:rPr>
+          <w:rFonts w:asciiTheme="majorBidi" w:hAnsiTheme="majorBidi" w:cstheme="majorBidi"/>
+          <w:sz w:val="24"/>
+          <w:szCs w:val="24"/>
+        </w:rPr>
+        <w:t xml:space="preserve">, because </w:t>
+      </w:r>
+      <w:r>
+        <w:rPr>
+          <w:rFonts w:asciiTheme="majorBidi" w:hAnsiTheme="majorBidi" w:cstheme="majorBidi"/>
+          <w:sz w:val="24"/>
+          <w:szCs w:val="24"/>
+        </w:rPr>
+        <w:t>one</w:t>
+      </w:r>
+      <w:r>
+        <w:rPr>
+          <w:rFonts w:asciiTheme="majorBidi" w:hAnsiTheme="majorBidi" w:cstheme="majorBidi"/>
+          <w:sz w:val="24"/>
+          <w:szCs w:val="24"/>
+        </w:rPr>
+        <w:t xml:space="preserve"> </w:t>
+      </w:r>
+      <w:r>
+        <w:rPr>
+          <w:rFonts w:asciiTheme="majorBidi" w:hAnsiTheme="majorBidi" w:cstheme="majorBidi"/>
+          <w:sz w:val="24"/>
+          <w:szCs w:val="24"/>
+        </w:rPr>
+        <w:t>of</w:t>
+      </w:r>
+      <w:r>
+        <w:rPr>
+          <w:rFonts w:asciiTheme="majorBidi" w:hAnsiTheme="majorBidi" w:cstheme="majorBidi"/>
+          <w:sz w:val="24"/>
+          <w:szCs w:val="24"/>
+        </w:rPr>
+        <w:t xml:space="preserve"> </w:t>
+      </w:r>
+      <w:r>
+        <w:rPr>
+          <w:rFonts w:asciiTheme="majorBidi" w:hAnsiTheme="majorBidi" w:cstheme="majorBidi"/>
+          <w:sz w:val="24"/>
+          <w:szCs w:val="24"/>
+        </w:rPr>
+        <w:t>the</w:t>
+      </w:r>
+      <w:r>
+        <w:rPr>
+          <w:rFonts w:asciiTheme="majorBidi" w:hAnsiTheme="majorBidi" w:cstheme="majorBidi"/>
+          <w:sz w:val="24"/>
+          <w:szCs w:val="24"/>
+        </w:rPr>
+        <w:t xml:space="preserve"> </w:t>
+      </w:r>
+      <w:r>
+        <w:rPr>
+          <w:rFonts w:asciiTheme="majorBidi" w:hAnsiTheme="majorBidi" w:cstheme="majorBidi"/>
+          <w:sz w:val="24"/>
+          <w:szCs w:val="24"/>
+        </w:rPr>
+        <w:t>team</w:t>
+      </w:r>
+      <w:r>
+        <w:rPr>
+          <w:rFonts w:asciiTheme="majorBidi" w:hAnsiTheme="majorBidi" w:cstheme="majorBidi"/>
+          <w:sz w:val="24"/>
+          <w:szCs w:val="24"/>
+        </w:rPr>
+        <w:t xml:space="preserve"> </w:t>
+      </w:r>
+      <w:r>
+        <w:rPr>
+          <w:rFonts w:asciiTheme="majorBidi" w:hAnsiTheme="majorBidi" w:cstheme="majorBidi"/>
+          <w:sz w:val="24"/>
+          <w:szCs w:val="24"/>
+        </w:rPr>
+        <w:t>members</w:t>
+      </w:r>
+      <w:r>
+        <w:rPr>
+          <w:rFonts w:asciiTheme="majorBidi" w:hAnsiTheme="majorBidi" w:cstheme="majorBidi"/>
+          <w:sz w:val="24"/>
+          <w:szCs w:val="24"/>
+        </w:rPr>
+        <w:t xml:space="preserve"> </w:t>
+      </w:r>
+      <w:r>
+        <w:rPr>
+          <w:rFonts w:asciiTheme="majorBidi" w:hAnsiTheme="majorBidi" w:cstheme="majorBidi"/>
+          <w:sz w:val="24"/>
+          <w:szCs w:val="24"/>
+        </w:rPr>
+        <w:t>dropped the course</w:t>
+      </w:r>
+      <w:r>
+        <w:rPr>
+          <w:rFonts w:asciiTheme="majorBidi" w:hAnsiTheme="majorBidi" w:cstheme="majorBidi"/>
+          <w:sz w:val="24"/>
+          <w:szCs w:val="24"/>
+        </w:rPr>
+        <w:t xml:space="preserve">. </w:t>
+      </w:r>
+    </w:p>
+    <w:p>
+      <w:pPr>
+        <w:pStyle w:val="ListParagraph"/>
+        <w:numPr>
+          <w:ilvl w:val="0"/>
+          <w:numId w:val="1"/>
+        </w:numPr>
+        <w:spacing w:line="240" w:lineRule="auto"/>
+        <w:rPr>
+          <w:rFonts w:asciiTheme="majorBidi" w:hAnsiTheme="majorBidi" w:cstheme="majorBidi"/>
+          <w:sz w:val="24"/>
+          <w:szCs w:val="24"/>
+          <w:highlight w:val="yellow"/>
+        </w:rPr>
+      </w:pPr>
+      <w:r>
+        <w:rPr>
+          <w:rFonts w:asciiTheme="majorBidi" w:hAnsiTheme="majorBidi" w:cstheme="majorBidi"/>
+          <w:sz w:val="24"/>
+          <w:szCs w:val="24"/>
+          <w:highlight w:val="yellow"/>
+        </w:rPr>
+        <w:t>The team should stop allowing daily scrum meetings to go over 15 minutes, because the meetings are less effective that way.</w:t>
+      </w:r>
+    </w:p>
+    <w:p>
+      <w:pPr>
         <w:pStyle w:val="Heading2"/>
       </w:pPr>
       <w:r>
@@ -1003,6 +1215,7 @@
         <w:pStyle w:val="Heading2"/>
       </w:pPr>
       <w:r>
+        <w:lastRenderedPageBreak/>
         <w:t>Actions to keep doing</w:t>
       </w:r>
       <w:r>
@@ -1047,7 +1260,6 @@
         <w:pStyle w:val="Heading1"/>
       </w:pPr>
       <w:r>
-        <w:lastRenderedPageBreak/>
         <w:t>Metrics</w:t>
       </w:r>
     </w:p>
@@ -1117,7 +1329,7 @@
                     <pic:cNvPicPr/>
                   </pic:nvPicPr>
                   <pic:blipFill>
-                    <a:blip r:embed="rId6">
+                    <a:blip r:embed="rId7">
                       <a:extLst>
                         <a:ext uri="{28A0092B-C50C-407E-A947-70E740481C1C}">
                           <a14:useLocalDpi xmlns:a14="http://schemas.microsoft.com/office/drawing/2010/main" val="0"/>
@@ -1187,8 +1399,8 @@
       </w:pPr>
     </w:p>
     <w:sectPr>
-      <w:footerReference w:type="even" r:id="rId7"/>
-      <w:footerReference w:type="default" r:id="rId8"/>
+      <w:footerReference w:type="even" r:id="rId8"/>
+      <w:footerReference w:type="default" r:id="rId9"/>
       <w:pgSz w:w="12240" w:h="15840"/>
       <w:pgMar w:top="1440" w:right="1800" w:bottom="1440" w:left="1800" w:header="720" w:footer="720" w:gutter="0"/>
       <w:cols w:space="720"/>
@@ -1335,6 +1547,100 @@
     </w:p>
   </w:footnote>
 </w:footnotes>
+</file>
+
+<file path=word/numbering.xml><?xml version="1.0" encoding="utf-8"?>
+<w:numbering xmlns:wpc="http://schemas.microsoft.com/office/word/2010/wordprocessingCanvas" xmlns:mo="http://schemas.microsoft.com/office/mac/office/2008/main" xmlns:mc="http://schemas.openxmlformats.org/markup-compatibility/2006" xmlns:mv="urn:schemas-microsoft-com:mac:vml" xmlns:o="urn:schemas-microsoft-com:office:office" xmlns:r="http://schemas.openxmlformats.org/officeDocument/2006/relationships" xmlns:m="http://schemas.openxmlformats.org/officeDocument/2006/math" xmlns:v="urn:schemas-microsoft-com:vml" xmlns:wp14="http://schemas.microsoft.com/office/word/2010/wordprocessingDrawing" xmlns:wp="http://schemas.openxmlformats.org/drawingml/2006/wordprocessingDrawing" xmlns:w10="urn:schemas-microsoft-com:office:word" xmlns:w="http://schemas.openxmlformats.org/wordprocessingml/2006/main" xmlns:w14="http://schemas.microsoft.com/office/word/2010/wordml" xmlns:w15="http://schemas.microsoft.com/office/word/2012/wordml" xmlns:wpg="http://schemas.microsoft.com/office/word/2010/wordprocessingGroup" xmlns:wpi="http://schemas.microsoft.com/office/word/2010/wordprocessingInk" xmlns:wne="http://schemas.microsoft.com/office/word/2006/wordml" xmlns:wps="http://schemas.microsoft.com/office/word/2010/wordprocessingShape" mc:Ignorable="w14 w15 wp14">
+  <w:abstractNum w:abstractNumId="0">
+    <w:nsid w:val="35C74FED"/>
+    <w:multiLevelType w:val="hybridMultilevel"/>
+    <w:tmpl w:val="FA040580"/>
+    <w:lvl w:ilvl="0" w:tplc="0409000F">
+      <w:start w:val="1"/>
+      <w:numFmt w:val="decimal"/>
+      <w:lvlText w:val="%1."/>
+      <w:lvlJc w:val="left"/>
+      <w:pPr>
+        <w:ind w:left="720" w:hanging="360"/>
+      </w:pPr>
+    </w:lvl>
+    <w:lvl w:ilvl="1" w:tplc="04090019" w:tentative="1">
+      <w:start w:val="1"/>
+      <w:numFmt w:val="lowerLetter"/>
+      <w:lvlText w:val="%2."/>
+      <w:lvlJc w:val="left"/>
+      <w:pPr>
+        <w:ind w:left="1440" w:hanging="360"/>
+      </w:pPr>
+    </w:lvl>
+    <w:lvl w:ilvl="2" w:tplc="0409001B" w:tentative="1">
+      <w:start w:val="1"/>
+      <w:numFmt w:val="lowerRoman"/>
+      <w:lvlText w:val="%3."/>
+      <w:lvlJc w:val="right"/>
+      <w:pPr>
+        <w:ind w:left="2160" w:hanging="180"/>
+      </w:pPr>
+    </w:lvl>
+    <w:lvl w:ilvl="3" w:tplc="0409000F" w:tentative="1">
+      <w:start w:val="1"/>
+      <w:numFmt w:val="decimal"/>
+      <w:lvlText w:val="%4."/>
+      <w:lvlJc w:val="left"/>
+      <w:pPr>
+        <w:ind w:left="2880" w:hanging="360"/>
+      </w:pPr>
+    </w:lvl>
+    <w:lvl w:ilvl="4" w:tplc="04090019" w:tentative="1">
+      <w:start w:val="1"/>
+      <w:numFmt w:val="lowerLetter"/>
+      <w:lvlText w:val="%5."/>
+      <w:lvlJc w:val="left"/>
+      <w:pPr>
+        <w:ind w:left="3600" w:hanging="360"/>
+      </w:pPr>
+    </w:lvl>
+    <w:lvl w:ilvl="5" w:tplc="0409001B" w:tentative="1">
+      <w:start w:val="1"/>
+      <w:numFmt w:val="lowerRoman"/>
+      <w:lvlText w:val="%6."/>
+      <w:lvlJc w:val="right"/>
+      <w:pPr>
+        <w:ind w:left="4320" w:hanging="180"/>
+      </w:pPr>
+    </w:lvl>
+    <w:lvl w:ilvl="6" w:tplc="0409000F" w:tentative="1">
+      <w:start w:val="1"/>
+      <w:numFmt w:val="decimal"/>
+      <w:lvlText w:val="%7."/>
+      <w:lvlJc w:val="left"/>
+      <w:pPr>
+        <w:ind w:left="5040" w:hanging="360"/>
+      </w:pPr>
+    </w:lvl>
+    <w:lvl w:ilvl="7" w:tplc="04090019" w:tentative="1">
+      <w:start w:val="1"/>
+      <w:numFmt w:val="lowerLetter"/>
+      <w:lvlText w:val="%8."/>
+      <w:lvlJc w:val="left"/>
+      <w:pPr>
+        <w:ind w:left="5760" w:hanging="360"/>
+      </w:pPr>
+    </w:lvl>
+    <w:lvl w:ilvl="8" w:tplc="0409001B" w:tentative="1">
+      <w:start w:val="1"/>
+      <w:numFmt w:val="lowerRoman"/>
+      <w:lvlText w:val="%9."/>
+      <w:lvlJc w:val="right"/>
+      <w:pPr>
+        <w:ind w:left="6480" w:hanging="180"/>
+      </w:pPr>
+    </w:lvl>
+  </w:abstractNum>
+  <w:num w:numId="1">
+    <w:abstractNumId w:val="0"/>
+  </w:num>
+</w:numbering>
 </file>
 
 <file path=word/styles.xml><?xml version="1.0" encoding="utf-8"?>
@@ -1971,6 +2277,17 @@
       </w:tblCellMar>
     </w:tblPr>
   </w:style>
+  <w:style w:type="paragraph" w:styleId="ListParagraph">
+    <w:name w:val="List Paragraph"/>
+    <w:basedOn w:val="Normal"/>
+    <w:uiPriority w:val="34"/>
+    <w:qFormat/>
+    <w:rsid w:val="00834D03"/>
+    <w:pPr>
+      <w:ind w:left="720"/>
+      <w:contextualSpacing/>
+    </w:pPr>
+  </w:style>
 </w:styles>
 </file>
 

</xml_diff>

<commit_message>
Actions to stop doing (2)
</commit_message>
<xml_diff>
--- a/Sprint Report Document.docx
+++ b/Sprint Report Document.docx
@@ -181,27 +181,7 @@
           <w:sz w:val="24"/>
           <w:szCs w:val="24"/>
         </w:rPr>
-        <w:t>Team member 1: Sara al-</w:t>
-      </w:r>
-      <w:proofErr w:type="spellStart"/>
-      <w:r>
-        <w:rPr>
-          <w:rFonts w:asciiTheme="majorBidi" w:eastAsia="Times New Roman" w:hAnsiTheme="majorBidi" w:cstheme="majorBidi"/>
-          <w:color w:val="444444"/>
-          <w:sz w:val="24"/>
-          <w:szCs w:val="24"/>
-        </w:rPr>
-        <w:t>meshrai</w:t>
-      </w:r>
-      <w:proofErr w:type="spellEnd"/>
-      <w:r>
-        <w:rPr>
-          <w:rFonts w:asciiTheme="majorBidi" w:eastAsia="Times New Roman" w:hAnsiTheme="majorBidi" w:cstheme="majorBidi"/>
-          <w:color w:val="444444"/>
-          <w:sz w:val="24"/>
-          <w:szCs w:val="24"/>
-        </w:rPr>
-        <w:t>, ID:435202339</w:t>
+        <w:t>Team member 1: Sara al-meshrai, ID:435202339</w:t>
       </w:r>
     </w:p>
     <w:p>
@@ -221,27 +201,7 @@
           <w:sz w:val="24"/>
           <w:szCs w:val="24"/>
         </w:rPr>
-        <w:t xml:space="preserve">Team member 2: Nora </w:t>
-      </w:r>
-      <w:proofErr w:type="spellStart"/>
-      <w:r>
-        <w:rPr>
-          <w:rFonts w:asciiTheme="majorBidi" w:eastAsia="Times New Roman" w:hAnsiTheme="majorBidi" w:cstheme="majorBidi"/>
-          <w:color w:val="444444"/>
-          <w:sz w:val="24"/>
-          <w:szCs w:val="24"/>
-        </w:rPr>
-        <w:t>alkhunifer</w:t>
-      </w:r>
-      <w:proofErr w:type="spellEnd"/>
-      <w:r>
-        <w:rPr>
-          <w:rFonts w:asciiTheme="majorBidi" w:eastAsia="Times New Roman" w:hAnsiTheme="majorBidi" w:cstheme="majorBidi"/>
-          <w:color w:val="444444"/>
-          <w:sz w:val="24"/>
-          <w:szCs w:val="24"/>
-        </w:rPr>
-        <w:t>, ID:435201094</w:t>
+        <w:t>Team member 2: Nora alkhunifer, ID:435201094</w:t>
       </w:r>
     </w:p>
     <w:p>
@@ -504,31 +464,7 @@
                 <w:sz w:val="24"/>
                 <w:szCs w:val="24"/>
               </w:rPr>
-              <w:t xml:space="preserve">As a developer, I want to build structure of database using </w:t>
-            </w:r>
-            <w:proofErr w:type="spellStart"/>
-            <w:r>
-              <w:rPr>
-                <w:rFonts w:asciiTheme="majorBidi" w:eastAsia="Times New Roman" w:hAnsiTheme="majorBidi" w:cstheme="majorBidi"/>
-                <w:i/>
-                <w:iCs/>
-                <w:color w:val="444444"/>
-                <w:sz w:val="24"/>
-                <w:szCs w:val="24"/>
-              </w:rPr>
-              <w:t>Json</w:t>
-            </w:r>
-            <w:proofErr w:type="spellEnd"/>
-            <w:r>
-              <w:rPr>
-                <w:rFonts w:asciiTheme="majorBidi" w:eastAsia="Times New Roman" w:hAnsiTheme="majorBidi" w:cstheme="majorBidi"/>
-                <w:i/>
-                <w:iCs/>
-                <w:color w:val="444444"/>
-                <w:sz w:val="24"/>
-                <w:szCs w:val="24"/>
-              </w:rPr>
-              <w:t xml:space="preserve"> so that the database is un</w:t>
+              <w:t>As a developer, I want to build structure of database using Json so that the database is un</w:t>
             </w:r>
             <w:r>
               <w:rPr>
@@ -845,22 +781,14 @@
         <w:rPr>
           <w:rStyle w:val="Heading2Char"/>
         </w:rPr>
-        <w:t xml:space="preserve"> </w:t>
-      </w:r>
-      <w:proofErr w:type="spellStart"/>
+        <w:t xml:space="preserve"> asma</w:t>
+      </w:r>
       <w:r>
         <w:rPr>
           <w:rStyle w:val="Heading2Char"/>
         </w:rPr>
-        <w:t>asma</w:t>
-      </w:r>
-      <w:r>
-        <w:rPr>
-          <w:rStyle w:val="Heading2Char"/>
-        </w:rPr>
         <w:t>a</w:t>
       </w:r>
-      <w:proofErr w:type="spellEnd"/>
     </w:p>
     <w:p>
       <w:pPr>
@@ -878,18 +806,7 @@
           <w:szCs w:val="24"/>
           <w:highlight w:val="yellow"/>
         </w:rPr>
-        <w:t>These are the activities or actions the team determined they should stop doing. This is the answer to the question, "What things should we stop doing?" The items should take the form of a brief description of what the team wants to stop doing, followed by a brief explanation. If there are no ite</w:t>
-      </w:r>
-      <w:bookmarkStart w:id="0" w:name="_GoBack"/>
-      <w:bookmarkEnd w:id="0"/>
-      <w:r>
-        <w:rPr>
-          <w:rFonts w:asciiTheme="majorBidi" w:hAnsiTheme="majorBidi" w:cstheme="majorBidi"/>
-          <w:sz w:val="24"/>
-          <w:szCs w:val="24"/>
-          <w:highlight w:val="yellow"/>
-        </w:rPr>
-        <w:t>ms, this section should describe why the team is completely satisfied with their current process.</w:t>
+        <w:t>These are the activities or actions the team determined they should stop doing. This is the answer to the question, "What things should we stop doing?" The items should take the form of a brief description of what the team wants to stop doing, followed by a brief explanation. If there are no items, this section should describe why the team is completely satisfied with their current process.</w:t>
       </w:r>
       <w:r>
         <w:rPr>
@@ -1108,18 +1025,137 @@
           <w:rFonts w:asciiTheme="majorBidi" w:hAnsiTheme="majorBidi" w:cstheme="majorBidi"/>
           <w:sz w:val="24"/>
           <w:szCs w:val="24"/>
-          <w:highlight w:val="yellow"/>
-        </w:rPr>
-      </w:pPr>
-      <w:r>
-        <w:rPr>
-          <w:rFonts w:asciiTheme="majorBidi" w:hAnsiTheme="majorBidi" w:cstheme="majorBidi"/>
-          <w:sz w:val="24"/>
-          <w:szCs w:val="24"/>
-          <w:highlight w:val="yellow"/>
-        </w:rPr>
-        <w:t>The team should stop allowing daily scrum meetings to go over 15 minutes, because the meetings are less effective that way.</w:t>
-      </w:r>
+        </w:rPr>
+      </w:pPr>
+      <w:r>
+        <w:rPr>
+          <w:rFonts w:asciiTheme="majorBidi" w:hAnsiTheme="majorBidi" w:cstheme="majorBidi"/>
+          <w:sz w:val="24"/>
+          <w:szCs w:val="24"/>
+        </w:rPr>
+        <w:t xml:space="preserve">The team should stop </w:t>
+      </w:r>
+      <w:r>
+        <w:rPr>
+          <w:rFonts w:asciiTheme="majorBidi" w:hAnsiTheme="majorBidi" w:cstheme="majorBidi"/>
+          <w:sz w:val="24"/>
+          <w:szCs w:val="24"/>
+        </w:rPr>
+        <w:t>selecting user</w:t>
+      </w:r>
+      <w:r>
+        <w:rPr>
+          <w:rFonts w:asciiTheme="majorBidi" w:hAnsiTheme="majorBidi" w:cstheme="majorBidi"/>
+          <w:sz w:val="24"/>
+          <w:szCs w:val="24"/>
+        </w:rPr>
+        <w:t xml:space="preserve"> </w:t>
+      </w:r>
+      <w:r>
+        <w:rPr>
+          <w:rFonts w:asciiTheme="majorBidi" w:hAnsiTheme="majorBidi" w:cstheme="majorBidi"/>
+          <w:sz w:val="24"/>
+          <w:szCs w:val="24"/>
+        </w:rPr>
+        <w:t>stories</w:t>
+      </w:r>
+      <w:r>
+        <w:rPr>
+          <w:rFonts w:asciiTheme="majorBidi" w:hAnsiTheme="majorBidi" w:cstheme="majorBidi"/>
+          <w:sz w:val="24"/>
+          <w:szCs w:val="24"/>
+        </w:rPr>
+        <w:t xml:space="preserve"> </w:t>
+      </w:r>
+      <w:r>
+        <w:rPr>
+          <w:rFonts w:asciiTheme="majorBidi" w:hAnsiTheme="majorBidi" w:cstheme="majorBidi"/>
+          <w:sz w:val="24"/>
+          <w:szCs w:val="24"/>
+        </w:rPr>
+        <w:t>to</w:t>
+      </w:r>
+      <w:r>
+        <w:rPr>
+          <w:rFonts w:asciiTheme="majorBidi" w:hAnsiTheme="majorBidi" w:cstheme="majorBidi"/>
+          <w:sz w:val="24"/>
+          <w:szCs w:val="24"/>
+        </w:rPr>
+        <w:t xml:space="preserve"> </w:t>
+      </w:r>
+      <w:r>
+        <w:rPr>
+          <w:rFonts w:asciiTheme="majorBidi" w:hAnsiTheme="majorBidi" w:cstheme="majorBidi"/>
+          <w:sz w:val="24"/>
+          <w:szCs w:val="24"/>
+        </w:rPr>
+        <w:t>an upcoming</w:t>
+      </w:r>
+      <w:r>
+        <w:rPr>
+          <w:rFonts w:asciiTheme="majorBidi" w:hAnsiTheme="majorBidi" w:cstheme="majorBidi"/>
+          <w:sz w:val="24"/>
+          <w:szCs w:val="24"/>
+        </w:rPr>
+        <w:t xml:space="preserve"> </w:t>
+      </w:r>
+      <w:r>
+        <w:rPr>
+          <w:rFonts w:asciiTheme="majorBidi" w:hAnsiTheme="majorBidi" w:cstheme="majorBidi"/>
+          <w:sz w:val="24"/>
+          <w:szCs w:val="24"/>
+        </w:rPr>
+        <w:t>sprint</w:t>
+      </w:r>
+      <w:r>
+        <w:rPr>
+          <w:rFonts w:asciiTheme="majorBidi" w:hAnsiTheme="majorBidi" w:cstheme="majorBidi"/>
+          <w:sz w:val="24"/>
+          <w:szCs w:val="24"/>
+        </w:rPr>
+        <w:t xml:space="preserve"> </w:t>
+      </w:r>
+      <w:r>
+        <w:rPr>
+          <w:rFonts w:asciiTheme="majorBidi" w:hAnsiTheme="majorBidi" w:cstheme="majorBidi"/>
+          <w:sz w:val="24"/>
+          <w:szCs w:val="24"/>
+        </w:rPr>
+        <w:t>without a prior knowledge on how to implement them</w:t>
+      </w:r>
+      <w:r>
+        <w:rPr>
+          <w:rFonts w:asciiTheme="majorBidi" w:hAnsiTheme="majorBidi" w:cstheme="majorBidi"/>
+          <w:sz w:val="24"/>
+          <w:szCs w:val="24"/>
+        </w:rPr>
+        <w:t xml:space="preserve">, </w:t>
+      </w:r>
+      <w:r>
+        <w:rPr>
+          <w:rFonts w:asciiTheme="majorBidi" w:hAnsiTheme="majorBidi" w:cstheme="majorBidi"/>
+          <w:sz w:val="24"/>
+          <w:szCs w:val="24"/>
+        </w:rPr>
+        <w:t>to avoid a sprint failure.</w:t>
+      </w:r>
+    </w:p>
+    <w:p>
+      <w:pPr>
+        <w:pStyle w:val="ListParagraph"/>
+        <w:numPr>
+          <w:ilvl w:val="0"/>
+          <w:numId w:val="1"/>
+        </w:numPr>
+        <w:spacing w:line="240" w:lineRule="auto"/>
+        <w:rPr>
+          <w:rFonts w:asciiTheme="majorBidi" w:hAnsiTheme="majorBidi" w:cstheme="majorBidi"/>
+          <w:sz w:val="24"/>
+          <w:szCs w:val="24"/>
+        </w:rPr>
+      </w:pPr>
+      <w:bookmarkStart w:id="0" w:name="_GoBack"/>
+      <w:bookmarkEnd w:id="0"/>
     </w:p>
     <w:p>
       <w:pPr>
@@ -1129,13 +1165,8 @@
         <w:t>Actions to start doing</w:t>
       </w:r>
       <w:r>
-        <w:t xml:space="preserve"> </w:t>
-      </w:r>
-      <w:proofErr w:type="spellStart"/>
-      <w:r>
-        <w:t>nora</w:t>
-      </w:r>
-      <w:proofErr w:type="spellEnd"/>
+        <w:t xml:space="preserve"> nora</w:t>
+      </w:r>
     </w:p>
     <w:p>
       <w:pPr>
@@ -1187,16 +1218,12 @@
         <w:pStyle w:val="Heading2"/>
       </w:pPr>
       <w:r>
+        <w:lastRenderedPageBreak/>
         <w:t>Actions to keep doing</w:t>
       </w:r>
       <w:r>
-        <w:t xml:space="preserve"> </w:t>
-      </w:r>
-      <w:proofErr w:type="spellStart"/>
-      <w:r>
-        <w:t>sara</w:t>
-      </w:r>
-      <w:proofErr w:type="spellEnd"/>
+        <w:t xml:space="preserve"> sara</w:t>
+      </w:r>
     </w:p>
     <w:p>
       <w:pPr>
@@ -1477,7 +1504,7 @@
         <w:rStyle w:val="PageNumber"/>
         <w:noProof/>
       </w:rPr>
-      <w:t>2</w:t>
+      <w:t>1</w:t>
     </w:r>
     <w:r>
       <w:rPr>

</xml_diff>

<commit_message>
Actions to stop doing (3)
</commit_message>
<xml_diff>
--- a/Sprint Report Document.docx
+++ b/Sprint Report Document.docx
@@ -181,7 +181,27 @@
           <w:sz w:val="24"/>
           <w:szCs w:val="24"/>
         </w:rPr>
-        <w:t>Team member 1: Sara al-meshrai, ID:435202339</w:t>
+        <w:t>Team member 1: Sara al-</w:t>
+      </w:r>
+      <w:proofErr w:type="spellStart"/>
+      <w:r>
+        <w:rPr>
+          <w:rFonts w:asciiTheme="majorBidi" w:eastAsia="Times New Roman" w:hAnsiTheme="majorBidi" w:cstheme="majorBidi"/>
+          <w:color w:val="444444"/>
+          <w:sz w:val="24"/>
+          <w:szCs w:val="24"/>
+        </w:rPr>
+        <w:t>meshrai</w:t>
+      </w:r>
+      <w:proofErr w:type="spellEnd"/>
+      <w:r>
+        <w:rPr>
+          <w:rFonts w:asciiTheme="majorBidi" w:eastAsia="Times New Roman" w:hAnsiTheme="majorBidi" w:cstheme="majorBidi"/>
+          <w:color w:val="444444"/>
+          <w:sz w:val="24"/>
+          <w:szCs w:val="24"/>
+        </w:rPr>
+        <w:t>, ID:435202339</w:t>
       </w:r>
     </w:p>
     <w:p>
@@ -201,7 +221,27 @@
           <w:sz w:val="24"/>
           <w:szCs w:val="24"/>
         </w:rPr>
-        <w:t>Team member 2: Nora alkhunifer, ID:435201094</w:t>
+        <w:t xml:space="preserve">Team member 2: Nora </w:t>
+      </w:r>
+      <w:proofErr w:type="spellStart"/>
+      <w:r>
+        <w:rPr>
+          <w:rFonts w:asciiTheme="majorBidi" w:eastAsia="Times New Roman" w:hAnsiTheme="majorBidi" w:cstheme="majorBidi"/>
+          <w:color w:val="444444"/>
+          <w:sz w:val="24"/>
+          <w:szCs w:val="24"/>
+        </w:rPr>
+        <w:t>alkhunifer</w:t>
+      </w:r>
+      <w:proofErr w:type="spellEnd"/>
+      <w:r>
+        <w:rPr>
+          <w:rFonts w:asciiTheme="majorBidi" w:eastAsia="Times New Roman" w:hAnsiTheme="majorBidi" w:cstheme="majorBidi"/>
+          <w:color w:val="444444"/>
+          <w:sz w:val="24"/>
+          <w:szCs w:val="24"/>
+        </w:rPr>
+        <w:t>, ID:435201094</w:t>
       </w:r>
     </w:p>
     <w:p>
@@ -464,7 +504,31 @@
                 <w:sz w:val="24"/>
                 <w:szCs w:val="24"/>
               </w:rPr>
-              <w:t>As a developer, I want to build structure of database using Json so that the database is un</w:t>
+              <w:t xml:space="preserve">As a developer, I want to build structure of database using </w:t>
+            </w:r>
+            <w:proofErr w:type="spellStart"/>
+            <w:r>
+              <w:rPr>
+                <w:rFonts w:asciiTheme="majorBidi" w:eastAsia="Times New Roman" w:hAnsiTheme="majorBidi" w:cstheme="majorBidi"/>
+                <w:i/>
+                <w:iCs/>
+                <w:color w:val="444444"/>
+                <w:sz w:val="24"/>
+                <w:szCs w:val="24"/>
+              </w:rPr>
+              <w:t>Json</w:t>
+            </w:r>
+            <w:proofErr w:type="spellEnd"/>
+            <w:r>
+              <w:rPr>
+                <w:rFonts w:asciiTheme="majorBidi" w:eastAsia="Times New Roman" w:hAnsiTheme="majorBidi" w:cstheme="majorBidi"/>
+                <w:i/>
+                <w:iCs/>
+                <w:color w:val="444444"/>
+                <w:sz w:val="24"/>
+                <w:szCs w:val="24"/>
+              </w:rPr>
+              <w:t xml:space="preserve"> so that the database is un</w:t>
             </w:r>
             <w:r>
               <w:rPr>
@@ -781,22 +845,17 @@
         <w:rPr>
           <w:rStyle w:val="Heading2Char"/>
         </w:rPr>
-        <w:t xml:space="preserve"> asma</w:t>
-      </w:r>
-      <w:r>
-        <w:rPr>
-          <w:rStyle w:val="Heading2Char"/>
-        </w:rPr>
-        <w:t>a</w:t>
+        <w:t xml:space="preserve"> </w:t>
       </w:r>
     </w:p>
     <w:p>
       <w:pPr>
         <w:spacing w:line="240" w:lineRule="auto"/>
         <w:rPr>
-          <w:rFonts w:asciiTheme="majorBidi" w:hAnsiTheme="majorBidi" w:cstheme="majorBidi"/>
-          <w:sz w:val="24"/>
-          <w:szCs w:val="24"/>
+          <w:rFonts w:asciiTheme="majorBidi" w:hAnsiTheme="majorBidi" w:cstheme="majorBidi" w:hint="cs"/>
+          <w:sz w:val="24"/>
+          <w:szCs w:val="24"/>
+          <w:rtl/>
         </w:rPr>
       </w:pPr>
       <w:r>
@@ -1154,8 +1213,48 @@
           <w:szCs w:val="24"/>
         </w:rPr>
       </w:pPr>
+      <w:r>
+        <w:rPr>
+          <w:rFonts w:asciiTheme="majorBidi" w:hAnsiTheme="majorBidi" w:cstheme="majorBidi"/>
+          <w:sz w:val="24"/>
+          <w:szCs w:val="24"/>
+        </w:rPr>
+        <w:t>The team should stop</w:t>
+      </w:r>
+      <w:r>
+        <w:rPr>
+          <w:rFonts w:asciiTheme="majorBidi" w:hAnsiTheme="majorBidi" w:cstheme="majorBidi"/>
+          <w:sz w:val="24"/>
+          <w:szCs w:val="24"/>
+        </w:rPr>
+        <w:t xml:space="preserve"> working </w:t>
+      </w:r>
+      <w:r>
+        <w:rPr>
+          <w:rFonts w:asciiTheme="majorBidi" w:hAnsiTheme="majorBidi" w:cstheme="majorBidi"/>
+          <w:sz w:val="24"/>
+          <w:szCs w:val="24"/>
+        </w:rPr>
+        <w:t>separately, because that d</w:t>
+      </w:r>
       <w:bookmarkStart w:id="0" w:name="_GoBack"/>
       <w:bookmarkEnd w:id="0"/>
+      <w:r>
+        <w:rPr>
+          <w:rFonts w:asciiTheme="majorBidi" w:hAnsiTheme="majorBidi" w:cstheme="majorBidi"/>
+          <w:sz w:val="24"/>
+          <w:szCs w:val="24"/>
+        </w:rPr>
+        <w:t xml:space="preserve">elays the work progress </w:t>
+      </w:r>
+      <w:r>
+        <w:rPr>
+          <w:rFonts w:asciiTheme="majorBidi" w:hAnsiTheme="majorBidi" w:cstheme="majorBidi"/>
+          <w:sz w:val="24"/>
+          <w:szCs w:val="24"/>
+        </w:rPr>
+        <w:t>and waists time in fixing errors and generating repetitive steps.</w:t>
+      </w:r>
     </w:p>
     <w:p>
       <w:pPr>
@@ -1165,8 +1264,13 @@
         <w:t>Actions to start doing</w:t>
       </w:r>
       <w:r>
-        <w:t xml:space="preserve"> nora</w:t>
-      </w:r>
+        <w:t xml:space="preserve"> </w:t>
+      </w:r>
+      <w:proofErr w:type="spellStart"/>
+      <w:r>
+        <w:t>nora</w:t>
+      </w:r>
+      <w:proofErr w:type="spellEnd"/>
     </w:p>
     <w:p>
       <w:pPr>
@@ -1222,8 +1326,13 @@
         <w:t>Actions to keep doing</w:t>
       </w:r>
       <w:r>
-        <w:t xml:space="preserve"> sara</w:t>
-      </w:r>
+        <w:t xml:space="preserve"> </w:t>
+      </w:r>
+      <w:proofErr w:type="spellStart"/>
+      <w:r>
+        <w:t>sara</w:t>
+      </w:r>
+      <w:proofErr w:type="spellEnd"/>
     </w:p>
     <w:p>
       <w:pPr>

</xml_diff>